<commit_message>
htmls, js  y readme
</commit_message>
<xml_diff>
--- a/EntrevistaTipo.docx
+++ b/EntrevistaTipo.docx
@@ -51,21 +51,7 @@
           <w:spacing w:val="0"/>
           <w:sz w:val="21"/>
         </w:rPr>
-        <w:t xml:space="preserve">Datos </w:t>
-      </w:r>
-      <w:r>
-        <w:rPr>
-          <w:rStyle w:val="Muydestacado"/>
-          <w:rFonts w:ascii="apple-system;BlinkMacSystemFont;Segoe WPC;Segoe UI;Ubuntu;Droid Sans;sans-serif" w:hAnsi="apple-system;BlinkMacSystemFont;Segoe WPC;Segoe UI;Ubuntu;Droid Sans;sans-serif"/>
-          <w:b w:val="false"/>
-          <w:i w:val="false"/>
-          <w:caps w:val="false"/>
-          <w:smallCaps w:val="false"/>
-          <w:color w:val="000000"/>
-          <w:spacing w:val="0"/>
-          <w:sz w:val="21"/>
-        </w:rPr>
-        <w:t>Usuario testeado:</w:t>
+        <w:t>Datos Usuario testeado:</w:t>
       </w:r>
     </w:p>
     <w:p>
@@ -132,6 +118,8 @@
         <w:rPr>
           <w:rFonts w:ascii="apple-system;BlinkMacSystemFont;Segoe WPC;Segoe UI;Ubuntu;Droid Sans;sans-serif" w:hAnsi="apple-system;BlinkMacSystemFont;Segoe WPC;Segoe UI;Ubuntu;Droid Sans;sans-serif"/>
           <w:b w:val="false"/>
+          <w:b w:val="false"/>
+          <w:i w:val="false"/>
           <w:i w:val="false"/>
           <w:caps w:val="false"/>
           <w:smallCaps w:val="false"/>
@@ -171,6 +159,8 @@
           <w:rStyle w:val="Muydestacado"/>
           <w:rFonts w:ascii="apple-system;BlinkMacSystemFont;Segoe WPC;Segoe UI;Ubuntu;Droid Sans;sans-serif" w:hAnsi="apple-system;BlinkMacSystemFont;Segoe WPC;Segoe UI;Ubuntu;Droid Sans;sans-serif"/>
           <w:b w:val="false"/>
+          <w:b w:val="false"/>
+          <w:i w:val="false"/>
           <w:i w:val="false"/>
           <w:caps w:val="false"/>
           <w:smallCaps w:val="false"/>
@@ -191,49 +181,7 @@
           <w:spacing w:val="0"/>
           <w:sz w:val="21"/>
         </w:rPr>
-        <w:t>1</w:t>
-      </w:r>
-      <w:r>
-        <w:rPr>
-          <w:rStyle w:val="Muydestacado"/>
-          <w:rFonts w:ascii="apple-system;BlinkMacSystemFont;Segoe WPC;Segoe UI;Ubuntu;Droid Sans;sans-serif" w:hAnsi="apple-system;BlinkMacSystemFont;Segoe WPC;Segoe UI;Ubuntu;Droid Sans;sans-serif"/>
-          <w:b w:val="false"/>
-          <w:i w:val="false"/>
-          <w:caps w:val="false"/>
-          <w:smallCaps w:val="false"/>
-          <w:color w:val="000000"/>
-          <w:spacing w:val="0"/>
-          <w:sz w:val="21"/>
-        </w:rPr>
-        <w:t xml:space="preserve">-¿que tanto te gusta ver </w:t>
-      </w:r>
-      <w:r>
-        <w:rPr>
-          <w:rStyle w:val="Muydestacado"/>
-          <w:rFonts w:ascii="apple-system;BlinkMacSystemFont;Segoe WPC;Segoe UI;Ubuntu;Droid Sans;sans-serif" w:hAnsi="apple-system;BlinkMacSystemFont;Segoe WPC;Segoe UI;Ubuntu;Droid Sans;sans-serif"/>
-          <w:b w:val="false"/>
-          <w:i w:val="false"/>
-          <w:caps w:val="false"/>
-          <w:smallCaps w:val="false"/>
-          <w:color w:val="000000"/>
-          <w:spacing w:val="0"/>
-          <w:sz w:val="21"/>
-        </w:rPr>
-        <w:t>películas</w:t>
-      </w:r>
-      <w:r>
-        <w:rPr>
-          <w:rStyle w:val="Muydestacado"/>
-          <w:rFonts w:ascii="apple-system;BlinkMacSystemFont;Segoe WPC;Segoe UI;Ubuntu;Droid Sans;sans-serif" w:hAnsi="apple-system;BlinkMacSystemFont;Segoe WPC;Segoe UI;Ubuntu;Droid Sans;sans-serif"/>
-          <w:b w:val="false"/>
-          <w:i w:val="false"/>
-          <w:caps w:val="false"/>
-          <w:smallCaps w:val="false"/>
-          <w:color w:val="000000"/>
-          <w:spacing w:val="0"/>
-          <w:sz w:val="21"/>
-        </w:rPr>
-        <w:t>?</w:t>
+        <w:t>1-¿que tanto te gusta ver películas?</w:t>
       </w:r>
     </w:p>
     <w:p>
@@ -244,6 +192,8 @@
         <w:rPr>
           <w:rFonts w:ascii="apple-system;BlinkMacSystemFont;Segoe WPC;Segoe UI;Ubuntu;Droid Sans;sans-serif" w:hAnsi="apple-system;BlinkMacSystemFont;Segoe WPC;Segoe UI;Ubuntu;Droid Sans;sans-serif"/>
           <w:b w:val="false"/>
+          <w:b w:val="false"/>
+          <w:i w:val="false"/>
           <w:i w:val="false"/>
           <w:caps w:val="false"/>
           <w:smallCaps w:val="false"/>
@@ -296,7 +246,7 @@
           <w:spacing w:val="0"/>
           <w:sz w:val="21"/>
         </w:rPr>
-        <w:t>2</w:t>
+        <w:t xml:space="preserve">2-¿con que frecuencia ves </w:t>
       </w:r>
       <w:r>
         <w:rPr>
@@ -310,7 +260,21 @@
           <w:spacing w:val="0"/>
           <w:sz w:val="21"/>
         </w:rPr>
-        <w:t>-¿con que frecuencia ves peliculas?</w:t>
+        <w:t>películas</w:t>
+      </w:r>
+      <w:r>
+        <w:rPr>
+          <w:rStyle w:val="Muydestacado"/>
+          <w:rFonts w:ascii="apple-system;BlinkMacSystemFont;Segoe WPC;Segoe UI;Ubuntu;Droid Sans;sans-serif" w:hAnsi="apple-system;BlinkMacSystemFont;Segoe WPC;Segoe UI;Ubuntu;Droid Sans;sans-serif"/>
+          <w:b w:val="false"/>
+          <w:i w:val="false"/>
+          <w:caps w:val="false"/>
+          <w:smallCaps w:val="false"/>
+          <w:color w:val="000000"/>
+          <w:spacing w:val="0"/>
+          <w:sz w:val="21"/>
+        </w:rPr>
+        <w:t>?</w:t>
       </w:r>
       <w:r>
         <w:rPr>
@@ -355,6 +319,8 @@
         <w:rPr>
           <w:rFonts w:ascii="apple-system;BlinkMacSystemFont;Segoe WPC;Segoe UI;Ubuntu;Droid Sans;sans-serif" w:hAnsi="apple-system;BlinkMacSystemFont;Segoe WPC;Segoe UI;Ubuntu;Droid Sans;sans-serif"/>
           <w:b w:val="false"/>
+          <w:b w:val="false"/>
+          <w:i w:val="false"/>
           <w:i w:val="false"/>
           <w:caps w:val="false"/>
           <w:smallCaps w:val="false"/>
@@ -364,7 +330,16 @@
         </w:rPr>
       </w:pPr>
       <w:r>
-        <w:rPr/>
+        <w:rPr>
+          <w:rFonts w:ascii="apple-system;BlinkMacSystemFont;Segoe WPC;Segoe UI;Ubuntu;Droid Sans;sans-serif" w:hAnsi="apple-system;BlinkMacSystemFont;Segoe WPC;Segoe UI;Ubuntu;Droid Sans;sans-serif"/>
+          <w:b w:val="false"/>
+          <w:i w:val="false"/>
+          <w:caps w:val="false"/>
+          <w:smallCaps w:val="false"/>
+          <w:color w:val="000000"/>
+          <w:spacing w:val="0"/>
+          <w:sz w:val="21"/>
+        </w:rPr>
       </w:r>
     </w:p>
     <w:p>
@@ -386,88 +361,20 @@
           <w:spacing w:val="0"/>
           <w:sz w:val="21"/>
         </w:rPr>
-        <w:t>3</w:t>
+        <w:t>3-¿que tipo de películas prefieres y porque?</w:t>
       </w:r>
       <w:r>
         <w:rPr>
-          <w:rStyle w:val="Muydestacado"/>
-          <w:rFonts w:ascii="apple-system;BlinkMacSystemFont;Segoe WPC;Segoe UI;Ubuntu;Droid Sans;sans-serif" w:hAnsi="apple-system;BlinkMacSystemFont;Segoe WPC;Segoe UI;Ubuntu;Droid Sans;sans-serif"/>
-          <w:b w:val="false"/>
-          <w:i w:val="false"/>
-          <w:caps w:val="false"/>
-          <w:smallCaps w:val="false"/>
-          <w:color w:val="000000"/>
-          <w:spacing w:val="0"/>
-          <w:sz w:val="21"/>
-        </w:rPr>
-        <w:t xml:space="preserve">-¿que tipo de </w:t>
-      </w:r>
-      <w:r>
-        <w:rPr>
-          <w:rStyle w:val="Muydestacado"/>
-          <w:rFonts w:ascii="apple-system;BlinkMacSystemFont;Segoe WPC;Segoe UI;Ubuntu;Droid Sans;sans-serif" w:hAnsi="apple-system;BlinkMacSystemFont;Segoe WPC;Segoe UI;Ubuntu;Droid Sans;sans-serif"/>
-          <w:b w:val="false"/>
-          <w:i w:val="false"/>
-          <w:caps w:val="false"/>
-          <w:smallCaps w:val="false"/>
-          <w:color w:val="000000"/>
-          <w:spacing w:val="0"/>
-          <w:sz w:val="21"/>
-        </w:rPr>
-        <w:t>películas</w:t>
-      </w:r>
-      <w:r>
-        <w:rPr>
-          <w:rStyle w:val="Muydestacado"/>
-          <w:rFonts w:ascii="apple-system;BlinkMacSystemFont;Segoe WPC;Segoe UI;Ubuntu;Droid Sans;sans-serif" w:hAnsi="apple-system;BlinkMacSystemFont;Segoe WPC;Segoe UI;Ubuntu;Droid Sans;sans-serif"/>
-          <w:b w:val="false"/>
-          <w:i w:val="false"/>
-          <w:caps w:val="false"/>
-          <w:smallCaps w:val="false"/>
-          <w:color w:val="000000"/>
-          <w:spacing w:val="0"/>
-          <w:sz w:val="21"/>
-        </w:rPr>
-        <w:t xml:space="preserve"> prefieres y porque?</w:t>
-      </w:r>
-      <w:r>
-        <w:rPr>
-          <w:rFonts w:ascii="apple-system;BlinkMacSystemFont;Segoe WPC;Segoe UI;Ubuntu;Droid Sans;sans-serif" w:hAnsi="apple-system;BlinkMacSystemFont;Segoe WPC;Segoe UI;Ubuntu;Droid Sans;sans-serif"/>
-          <w:b w:val="false"/>
-          <w:i w:val="false"/>
-          <w:caps w:val="false"/>
-          <w:smallCaps w:val="false"/>
-          <w:color w:val="000000"/>
-          <w:spacing w:val="0"/>
-          <w:sz w:val="21"/>
-        </w:rPr>
-        <w:t> ejemplo...(ver que info. para Filt</w:t>
-      </w:r>
-      <w:r>
-        <w:rPr>
-          <w:rFonts w:ascii="apple-system;BlinkMacSystemFont;Segoe WPC;Segoe UI;Ubuntu;Droid Sans;sans-serif" w:hAnsi="apple-system;BlinkMacSystemFont;Segoe WPC;Segoe UI;Ubuntu;Droid Sans;sans-serif"/>
-          <w:b w:val="false"/>
-          <w:i w:val="false"/>
-          <w:caps w:val="false"/>
-          <w:smallCaps w:val="false"/>
-          <w:color w:val="000000"/>
-          <w:spacing w:val="0"/>
-          <w:sz w:val="21"/>
-        </w:rPr>
-        <w:t>r</w:t>
-      </w:r>
-      <w:r>
-        <w:rPr>
-          <w:rFonts w:ascii="apple-system;BlinkMacSystemFont;Segoe WPC;Segoe UI;Ubuntu;Droid Sans;sans-serif" w:hAnsi="apple-system;BlinkMacSystemFont;Segoe WPC;Segoe UI;Ubuntu;Droid Sans;sans-serif"/>
-          <w:b w:val="false"/>
-          <w:i w:val="false"/>
-          <w:caps w:val="false"/>
-          <w:smallCaps w:val="false"/>
-          <w:color w:val="000000"/>
-          <w:spacing w:val="0"/>
-          <w:sz w:val="21"/>
-        </w:rPr>
-        <w:t>ar)</w:t>
+          <w:rFonts w:ascii="apple-system;BlinkMacSystemFont;Segoe WPC;Segoe UI;Ubuntu;Droid Sans;sans-serif" w:hAnsi="apple-system;BlinkMacSystemFont;Segoe WPC;Segoe UI;Ubuntu;Droid Sans;sans-serif"/>
+          <w:b w:val="false"/>
+          <w:i w:val="false"/>
+          <w:caps w:val="false"/>
+          <w:smallCaps w:val="false"/>
+          <w:color w:val="000000"/>
+          <w:spacing w:val="0"/>
+          <w:sz w:val="21"/>
+        </w:rPr>
+        <w:t> </w:t>
       </w:r>
     </w:p>
     <w:p>
@@ -475,9 +382,32 @@
         <w:pStyle w:val="Cuerpodetexto"/>
         <w:widowControl/>
         <w:ind w:left="0" w:right="0" w:hanging="0"/>
-        <w:rPr>
-          <w:rFonts w:ascii="apple-system;BlinkMacSystemFont;Segoe WPC;Segoe UI;Ubuntu;Droid Sans;sans-serif" w:hAnsi="apple-system;BlinkMacSystemFont;Segoe WPC;Segoe UI;Ubuntu;Droid Sans;sans-serif"/>
-          <w:b w:val="false"/>
+        <w:rPr/>
+      </w:pPr>
+      <w:r>
+        <w:rPr>
+          <w:rFonts w:ascii="apple-system;BlinkMacSystemFont;Segoe WPC;Segoe UI;Ubuntu;Droid Sans;sans-serif" w:hAnsi="apple-system;BlinkMacSystemFont;Segoe WPC;Segoe UI;Ubuntu;Droid Sans;sans-serif"/>
+          <w:b w:val="false"/>
+          <w:i w:val="false"/>
+          <w:caps w:val="false"/>
+          <w:smallCaps w:val="false"/>
+          <w:color w:val="000000"/>
+          <w:spacing w:val="0"/>
+          <w:sz w:val="21"/>
+        </w:rPr>
+        <w:t>ejemplo...(ver que info. para Filtrar)</w:t>
+      </w:r>
+    </w:p>
+    <w:p>
+      <w:pPr>
+        <w:pStyle w:val="Cuerpodetexto"/>
+        <w:widowControl/>
+        <w:ind w:left="0" w:right="0" w:hanging="0"/>
+        <w:rPr>
+          <w:rFonts w:ascii="apple-system;BlinkMacSystemFont;Segoe WPC;Segoe UI;Ubuntu;Droid Sans;sans-serif" w:hAnsi="apple-system;BlinkMacSystemFont;Segoe WPC;Segoe UI;Ubuntu;Droid Sans;sans-serif"/>
+          <w:b w:val="false"/>
+          <w:b w:val="false"/>
+          <w:i w:val="false"/>
           <w:i w:val="false"/>
           <w:caps w:val="false"/>
           <w:smallCaps w:val="false"/>
@@ -508,6 +438,8 @@
         <w:rPr>
           <w:rFonts w:ascii="apple-system;BlinkMacSystemFont;Segoe WPC;Segoe UI;Ubuntu;Droid Sans;sans-serif" w:hAnsi="apple-system;BlinkMacSystemFont;Segoe WPC;Segoe UI;Ubuntu;Droid Sans;sans-serif"/>
           <w:b w:val="false"/>
+          <w:b w:val="false"/>
+          <w:i w:val="false"/>
           <w:i w:val="false"/>
           <w:caps w:val="false"/>
           <w:smallCaps w:val="false"/>
@@ -538,6 +470,8 @@
         <w:rPr>
           <w:rFonts w:ascii="apple-system;BlinkMacSystemFont;Segoe WPC;Segoe UI;Ubuntu;Droid Sans;sans-serif" w:hAnsi="apple-system;BlinkMacSystemFont;Segoe WPC;Segoe UI;Ubuntu;Droid Sans;sans-serif"/>
           <w:b w:val="false"/>
+          <w:b w:val="false"/>
+          <w:i w:val="false"/>
           <w:i w:val="false"/>
           <w:caps w:val="false"/>
           <w:smallCaps w:val="false"/>
@@ -590,77 +524,7 @@
           <w:spacing w:val="0"/>
           <w:sz w:val="21"/>
         </w:rPr>
-        <w:t>4</w:t>
-      </w:r>
-      <w:r>
-        <w:rPr>
-          <w:rStyle w:val="Muydestacado"/>
-          <w:rFonts w:ascii="apple-system;BlinkMacSystemFont;Segoe WPC;Segoe UI;Ubuntu;Droid Sans;sans-serif" w:hAnsi="apple-system;BlinkMacSystemFont;Segoe WPC;Segoe UI;Ubuntu;Droid Sans;sans-serif"/>
-          <w:b w:val="false"/>
-          <w:i w:val="false"/>
-          <w:caps w:val="false"/>
-          <w:smallCaps w:val="false"/>
-          <w:color w:val="000000"/>
-          <w:spacing w:val="0"/>
-          <w:sz w:val="21"/>
-        </w:rPr>
-        <w:t xml:space="preserve">-¿Qué información te </w:t>
-      </w:r>
-      <w:r>
-        <w:rPr>
-          <w:rStyle w:val="Muydestacado"/>
-          <w:rFonts w:ascii="apple-system;BlinkMacSystemFont;Segoe WPC;Segoe UI;Ubuntu;Droid Sans;sans-serif" w:hAnsi="apple-system;BlinkMacSystemFont;Segoe WPC;Segoe UI;Ubuntu;Droid Sans;sans-serif"/>
-          <w:b w:val="false"/>
-          <w:i w:val="false"/>
-          <w:caps w:val="false"/>
-          <w:smallCaps w:val="false"/>
-          <w:color w:val="000000"/>
-          <w:spacing w:val="0"/>
-          <w:sz w:val="21"/>
-        </w:rPr>
-        <w:t>ayudaría</w:t>
-      </w:r>
-      <w:r>
-        <w:rPr>
-          <w:rStyle w:val="Muydestacado"/>
-          <w:rFonts w:ascii="apple-system;BlinkMacSystemFont;Segoe WPC;Segoe UI;Ubuntu;Droid Sans;sans-serif" w:hAnsi="apple-system;BlinkMacSystemFont;Segoe WPC;Segoe UI;Ubuntu;Droid Sans;sans-serif"/>
-          <w:b w:val="false"/>
-          <w:i w:val="false"/>
-          <w:caps w:val="false"/>
-          <w:smallCaps w:val="false"/>
-          <w:color w:val="000000"/>
-          <w:spacing w:val="0"/>
-          <w:sz w:val="21"/>
-        </w:rPr>
-        <w:t xml:space="preserve"> para elegir que </w:t>
-      </w:r>
-      <w:r>
-        <w:rPr>
-          <w:rStyle w:val="Muydestacado"/>
-          <w:rFonts w:ascii="apple-system;BlinkMacSystemFont;Segoe WPC;Segoe UI;Ubuntu;Droid Sans;sans-serif" w:hAnsi="apple-system;BlinkMacSystemFont;Segoe WPC;Segoe UI;Ubuntu;Droid Sans;sans-serif"/>
-          <w:b w:val="false"/>
-          <w:i w:val="false"/>
-          <w:caps w:val="false"/>
-          <w:smallCaps w:val="false"/>
-          <w:color w:val="000000"/>
-          <w:spacing w:val="0"/>
-          <w:sz w:val="21"/>
-        </w:rPr>
-        <w:t>película</w:t>
-      </w:r>
-      <w:r>
-        <w:rPr>
-          <w:rStyle w:val="Muydestacado"/>
-          <w:rFonts w:ascii="apple-system;BlinkMacSystemFont;Segoe WPC;Segoe UI;Ubuntu;Droid Sans;sans-serif" w:hAnsi="apple-system;BlinkMacSystemFont;Segoe WPC;Segoe UI;Ubuntu;Droid Sans;sans-serif"/>
-          <w:b w:val="false"/>
-          <w:i w:val="false"/>
-          <w:caps w:val="false"/>
-          <w:smallCaps w:val="false"/>
-          <w:color w:val="000000"/>
-          <w:spacing w:val="0"/>
-          <w:sz w:val="21"/>
-        </w:rPr>
-        <w:t xml:space="preserve"> ver dentro de tu preferencia?</w:t>
+        <w:t>4-¿Qué información te ayudaría para elegir que película ver dentro de tu preferencia?</w:t>
       </w:r>
     </w:p>
     <w:p>
@@ -671,6 +535,8 @@
         <w:rPr>
           <w:rFonts w:ascii="apple-system;BlinkMacSystemFont;Segoe WPC;Segoe UI;Ubuntu;Droid Sans;sans-serif" w:hAnsi="apple-system;BlinkMacSystemFont;Segoe WPC;Segoe UI;Ubuntu;Droid Sans;sans-serif"/>
           <w:b w:val="false"/>
+          <w:b w:val="false"/>
+          <w:i w:val="false"/>
           <w:i w:val="false"/>
           <w:caps w:val="false"/>
           <w:smallCaps w:val="false"/>
@@ -701,6 +567,8 @@
         <w:rPr>
           <w:rFonts w:ascii="apple-system;BlinkMacSystemFont;Segoe WPC;Segoe UI;Ubuntu;Droid Sans;sans-serif" w:hAnsi="apple-system;BlinkMacSystemFont;Segoe WPC;Segoe UI;Ubuntu;Droid Sans;sans-serif"/>
           <w:b w:val="false"/>
+          <w:b w:val="false"/>
+          <w:i w:val="false"/>
           <w:i w:val="false"/>
           <w:caps w:val="false"/>
           <w:smallCaps w:val="false"/>
@@ -753,21 +621,7 @@
           <w:spacing w:val="0"/>
           <w:sz w:val="21"/>
         </w:rPr>
-        <w:t>5</w:t>
-      </w:r>
-      <w:r>
-        <w:rPr>
-          <w:rStyle w:val="Muydestacado"/>
-          <w:rFonts w:ascii="apple-system;BlinkMacSystemFont;Segoe WPC;Segoe UI;Ubuntu;Droid Sans;sans-serif" w:hAnsi="apple-system;BlinkMacSystemFont;Segoe WPC;Segoe UI;Ubuntu;Droid Sans;sans-serif"/>
-          <w:b w:val="false"/>
-          <w:i w:val="false"/>
-          <w:caps w:val="false"/>
-          <w:smallCaps w:val="false"/>
-          <w:color w:val="000000"/>
-          <w:spacing w:val="0"/>
-          <w:sz w:val="21"/>
-        </w:rPr>
-        <w:t>-¿Cuándo o en qué situación usarían la app?</w:t>
+        <w:t>5-¿Cuándo o en qué situación usarían la app?</w:t>
       </w:r>
     </w:p>
     <w:p>
@@ -778,6 +632,8 @@
         <w:rPr>
           <w:rFonts w:ascii="apple-system;BlinkMacSystemFont;Segoe WPC;Segoe UI;Ubuntu;Droid Sans;sans-serif" w:hAnsi="apple-system;BlinkMacSystemFont;Segoe WPC;Segoe UI;Ubuntu;Droid Sans;sans-serif"/>
           <w:b w:val="false"/>
+          <w:b w:val="false"/>
+          <w:i w:val="false"/>
           <w:i w:val="false"/>
           <w:caps w:val="false"/>
           <w:smallCaps w:val="false"/>
@@ -797,59 +653,7 @@
           <w:spacing w:val="0"/>
           <w:sz w:val="21"/>
         </w:rPr>
-        <w:t>ej</w:t>
-      </w:r>
-      <w:r>
-        <w:rPr>
-          <w:rFonts w:ascii="apple-system;BlinkMacSystemFont;Segoe WPC;Segoe UI;Ubuntu;Droid Sans;sans-serif" w:hAnsi="apple-system;BlinkMacSystemFont;Segoe WPC;Segoe UI;Ubuntu;Droid Sans;sans-serif"/>
-          <w:b w:val="false"/>
-          <w:i w:val="false"/>
-          <w:caps w:val="false"/>
-          <w:smallCaps w:val="false"/>
-          <w:color w:val="000000"/>
-          <w:spacing w:val="0"/>
-          <w:sz w:val="21"/>
-        </w:rPr>
-        <w:t>e</w:t>
-      </w:r>
-      <w:r>
-        <w:rPr>
-          <w:rFonts w:ascii="apple-system;BlinkMacSystemFont;Segoe WPC;Segoe UI;Ubuntu;Droid Sans;sans-serif" w:hAnsi="apple-system;BlinkMacSystemFont;Segoe WPC;Segoe UI;Ubuntu;Droid Sans;sans-serif"/>
-          <w:b w:val="false"/>
-          <w:i w:val="false"/>
-          <w:caps w:val="false"/>
-          <w:smallCaps w:val="false"/>
-          <w:color w:val="000000"/>
-          <w:spacing w:val="0"/>
-          <w:sz w:val="21"/>
-        </w:rPr>
-        <w:t xml:space="preserve">mplo..Podría ser antes de ver la </w:t>
-      </w:r>
-      <w:r>
-        <w:rPr>
-          <w:rFonts w:ascii="apple-system;BlinkMacSystemFont;Segoe WPC;Segoe UI;Ubuntu;Droid Sans;sans-serif" w:hAnsi="apple-system;BlinkMacSystemFont;Segoe WPC;Segoe UI;Ubuntu;Droid Sans;sans-serif"/>
-          <w:b w:val="false"/>
-          <w:i w:val="false"/>
-          <w:caps w:val="false"/>
-          <w:smallCaps w:val="false"/>
-          <w:color w:val="000000"/>
-          <w:spacing w:val="0"/>
-          <w:sz w:val="21"/>
-        </w:rPr>
-        <w:t>película</w:t>
-      </w:r>
-      <w:r>
-        <w:rPr>
-          <w:rFonts w:ascii="apple-system;BlinkMacSystemFont;Segoe WPC;Segoe UI;Ubuntu;Droid Sans;sans-serif" w:hAnsi="apple-system;BlinkMacSystemFont;Segoe WPC;Segoe UI;Ubuntu;Droid Sans;sans-serif"/>
-          <w:b w:val="false"/>
-          <w:i w:val="false"/>
-          <w:caps w:val="false"/>
-          <w:smallCaps w:val="false"/>
-          <w:color w:val="000000"/>
-          <w:spacing w:val="0"/>
-          <w:sz w:val="21"/>
-        </w:rPr>
-        <w:t>, pero desde que dispositivo, horario, etc.</w:t>
+        <w:t>ejemplo..Podría ser antes de ver la película, pero desde que dispositivo, horario, etc.</w:t>
       </w:r>
     </w:p>
     <w:p>
@@ -860,6 +664,8 @@
         <w:rPr>
           <w:rFonts w:ascii="apple-system;BlinkMacSystemFont;Segoe WPC;Segoe UI;Ubuntu;Droid Sans;sans-serif" w:hAnsi="apple-system;BlinkMacSystemFont;Segoe WPC;Segoe UI;Ubuntu;Droid Sans;sans-serif"/>
           <w:b w:val="false"/>
+          <w:b w:val="false"/>
+          <w:i w:val="false"/>
           <w:i w:val="false"/>
           <w:caps w:val="false"/>
           <w:smallCaps w:val="false"/>
@@ -900,60 +706,20 @@
           <w:spacing w:val="0"/>
           <w:sz w:val="21"/>
         </w:rPr>
-        <w:t>6-</w:t>
+        <w:t>6-Observaciones y otros:</w:t>
       </w:r>
       <w:r>
         <w:rPr>
-          <w:rStyle w:val="Muydestacado"/>
-          <w:rFonts w:ascii="apple-system;BlinkMacSystemFont;Segoe WPC;Segoe UI;Ubuntu;Droid Sans;sans-serif" w:hAnsi="apple-system;BlinkMacSystemFont;Segoe WPC;Segoe UI;Ubuntu;Droid Sans;sans-serif"/>
-          <w:b w:val="false"/>
-          <w:i w:val="false"/>
-          <w:caps w:val="false"/>
-          <w:smallCaps w:val="false"/>
-          <w:color w:val="000000"/>
-          <w:spacing w:val="0"/>
-          <w:sz w:val="21"/>
-        </w:rPr>
-        <w:t>Observaciones y otros:</w:t>
-      </w:r>
-      <w:r>
-        <w:rPr>
-          <w:rFonts w:ascii="apple-system;BlinkMacSystemFont;Segoe WPC;Segoe UI;Ubuntu;Droid Sans;sans-serif" w:hAnsi="apple-system;BlinkMacSystemFont;Segoe WPC;Segoe UI;Ubuntu;Droid Sans;sans-serif"/>
-          <w:b w:val="false"/>
-          <w:i w:val="false"/>
-          <w:caps w:val="false"/>
-          <w:smallCaps w:val="false"/>
-          <w:color w:val="000000"/>
-          <w:spacing w:val="0"/>
-          <w:sz w:val="21"/>
-        </w:rPr>
-        <w:t xml:space="preserve"> ejemplo..Importante agregar otros temas </w:t>
-      </w:r>
-      <w:r>
-        <w:rPr>
-          <w:rFonts w:ascii="apple-system;BlinkMacSystemFont;Segoe WPC;Segoe UI;Ubuntu;Droid Sans;sans-serif" w:hAnsi="apple-system;BlinkMacSystemFont;Segoe WPC;Segoe UI;Ubuntu;Droid Sans;sans-serif"/>
-          <w:b w:val="false"/>
-          <w:i w:val="false"/>
-          <w:caps w:val="false"/>
-          <w:smallCaps w:val="false"/>
-          <w:color w:val="000000"/>
-          <w:spacing w:val="0"/>
-          <w:sz w:val="21"/>
-        </w:rPr>
-        <w:t>quizás</w:t>
-      </w:r>
-      <w:r>
-        <w:rPr>
-          <w:rFonts w:ascii="apple-system;BlinkMacSystemFont;Segoe WPC;Segoe UI;Ubuntu;Droid Sans;sans-serif" w:hAnsi="apple-system;BlinkMacSystemFont;Segoe WPC;Segoe UI;Ubuntu;Droid Sans;sans-serif"/>
-          <w:b w:val="false"/>
-          <w:i w:val="false"/>
-          <w:caps w:val="false"/>
-          <w:smallCaps w:val="false"/>
-          <w:color w:val="000000"/>
-          <w:spacing w:val="0"/>
-          <w:sz w:val="21"/>
-        </w:rPr>
-        <w:t xml:space="preserve"> no considerados, el tema visual de la app. texto acotado, sólo lo relevante, etc..</w:t>
+          <w:rFonts w:ascii="apple-system;BlinkMacSystemFont;Segoe WPC;Segoe UI;Ubuntu;Droid Sans;sans-serif" w:hAnsi="apple-system;BlinkMacSystemFont;Segoe WPC;Segoe UI;Ubuntu;Droid Sans;sans-serif"/>
+          <w:b w:val="false"/>
+          <w:i w:val="false"/>
+          <w:caps w:val="false"/>
+          <w:smallCaps w:val="false"/>
+          <w:color w:val="000000"/>
+          <w:spacing w:val="0"/>
+          <w:sz w:val="21"/>
+        </w:rPr>
+        <w:t> ejemplo..Importante agregar otros temas quizás no considerados, el tema visual de la app. texto acotado, sólo lo relevante, etc..</w:t>
       </w:r>
     </w:p>
     <w:p>
@@ -986,7 +752,6 @@
     <w:rPrDefault>
       <w:rPr>
         <w:rFonts w:ascii="Calibri" w:hAnsi="Calibri" w:eastAsia="Calibri" w:cs="" w:asciiTheme="minorHAnsi" w:cstheme="minorBidi" w:eastAsiaTheme="minorHAnsi" w:hAnsiTheme="minorHAnsi"/>
-        <w:sz w:val="22"/>
         <w:szCs w:val="22"/>
         <w:lang w:val="es-CL" w:eastAsia="en-US" w:bidi="ar-SA"/>
       </w:rPr>

</xml_diff>